<commit_message>
Tilføjet og ændret i furps+
</commit_message>
<xml_diff>
--- a/FURPS+.docx
+++ b/FURPS+.docx
@@ -2,8 +2,348 @@
 <file path=word/document.xml><?xml version="1.0" encoding="utf-8"?>
 <w:document xmlns:wpc="http://schemas.microsoft.com/office/word/2010/wordprocessingCanvas" xmlns:cx="http://schemas.microsoft.com/office/drawing/2014/chartex" xmlns:cx1="http://schemas.microsoft.com/office/drawing/2015/9/8/chartex" xmlns:cx2="http://schemas.microsoft.com/office/drawing/2015/10/21/chartex" xmlns:cx3="http://schemas.microsoft.com/office/drawing/2016/5/9/chartex" xmlns:cx4="http://schemas.microsoft.com/office/drawing/2016/5/10/chartex" xmlns:cx5="http://schemas.microsoft.com/office/drawing/2016/5/11/chartex" xmlns:cx6="http://schemas.microsoft.com/office/drawing/2016/5/12/chartex" xmlns:cx7="http://schemas.microsoft.com/office/drawing/2016/5/13/chartex" xmlns:cx8="http://schemas.microsoft.com/office/drawing/2016/5/14/chartex" xmlns:mc="http://schemas.openxmlformats.org/markup-compatibility/2006" xmlns:aink="http://schemas.microsoft.com/office/drawing/2016/ink" xmlns:am3d="http://schemas.microsoft.com/office/drawing/2017/model3d" xmlns:o="urn:schemas-microsoft-com:office:office" xmlns:oel="http://schemas.microsoft.com/office/2019/extlst" xmlns:r="http://schemas.openxmlformats.org/officeDocument/2006/relationships" xmlns:m="http://schemas.openxmlformats.org/officeDocument/2006/math" xmlns:v="urn:schemas-microsoft-com:vml" xmlns:wp14="http://schemas.microsoft.com/office/word/2010/wordprocessingDrawing" xmlns:wp="http://schemas.openxmlformats.org/drawingml/2006/wordprocessingDrawing" xmlns:w10="urn:schemas-microsoft-com:office:word" xmlns:w="http://schemas.openxmlformats.org/wordprocessingml/2006/main" xmlns:w14="http://schemas.microsoft.com/office/word/2010/wordml" xmlns:w15="http://schemas.microsoft.com/office/word/2012/wordml" xmlns:w16cex="http://schemas.microsoft.com/office/word/2018/wordml/cex" xmlns:w16cid="http://schemas.microsoft.com/office/word/2016/wordml/cid" xmlns:w16="http://schemas.microsoft.com/office/word/2018/wordml" xmlns:w16sdtdh="http://schemas.microsoft.com/office/word/2020/wordml/sdtdatahash" xmlns:w16se="http://schemas.microsoft.com/office/word/2015/wordml/symex" xmlns:wpg="http://schemas.microsoft.com/office/word/2010/wordprocessingGroup" xmlns:wpi="http://schemas.microsoft.com/office/word/2010/wordprocessingInk" xmlns:wne="http://schemas.microsoft.com/office/word/2006/wordml" xmlns:wps="http://schemas.microsoft.com/office/word/2010/wordprocessingShape" mc:Ignorable="w14 w15 w16se w16cid w16 w16cex w16sdtdh wp14">
   <w:body>
-    <w:p/>
+    <w:p>
+      <w:pPr>
+        <w:rPr>
+          <w:rFonts w:ascii="Times New Roman" w:hAnsi="Times New Roman" w:cs="Times New Roman"/>
+          <w:sz w:val="24"/>
+          <w:szCs w:val="24"/>
+        </w:rPr>
+      </w:pPr>
+      <w:proofErr w:type="spellStart"/>
+      <w:r>
+        <w:rPr>
+          <w:rFonts w:ascii="Times New Roman" w:hAnsi="Times New Roman" w:cs="Times New Roman"/>
+          <w:b/>
+          <w:bCs/>
+          <w:sz w:val="28"/>
+          <w:szCs w:val="28"/>
+        </w:rPr>
+        <w:t>Functional</w:t>
+      </w:r>
+      <w:proofErr w:type="spellEnd"/>
+      <w:r>
+        <w:rPr>
+          <w:rFonts w:ascii="Times New Roman" w:hAnsi="Times New Roman" w:cs="Times New Roman"/>
+          <w:b/>
+          <w:bCs/>
+          <w:sz w:val="28"/>
+          <w:szCs w:val="28"/>
+        </w:rPr>
+        <w:t xml:space="preserve">: </w:t>
+      </w:r>
+      <w:r>
+        <w:rPr>
+          <w:rFonts w:ascii="Times New Roman" w:hAnsi="Times New Roman" w:cs="Times New Roman"/>
+          <w:sz w:val="24"/>
+          <w:szCs w:val="24"/>
+        </w:rPr>
+        <w:t>Applikationen skal opfylde kravene for CRUD-</w:t>
+      </w:r>
+      <w:r>
+        <w:rPr>
+          <w:rFonts w:ascii="Times New Roman" w:hAnsi="Times New Roman" w:cs="Times New Roman"/>
+          <w:sz w:val="24"/>
+          <w:szCs w:val="24"/>
+        </w:rPr>
+        <w:t>operationer</w:t>
+      </w:r>
+      <w:r>
+        <w:rPr>
+          <w:rFonts w:ascii="Times New Roman" w:hAnsi="Times New Roman" w:cs="Times New Roman"/>
+          <w:sz w:val="24"/>
+          <w:szCs w:val="24"/>
+        </w:rPr>
+        <w:t>, filtrering, sortering og</w:t>
+      </w:r>
+      <w:r>
+        <w:rPr>
+          <w:rFonts w:ascii="Times New Roman" w:hAnsi="Times New Roman" w:cs="Times New Roman"/>
+          <w:sz w:val="24"/>
+          <w:szCs w:val="24"/>
+        </w:rPr>
+        <w:t xml:space="preserve"> </w:t>
+      </w:r>
+      <w:r>
+        <w:rPr>
+          <w:rFonts w:ascii="Times New Roman" w:hAnsi="Times New Roman" w:cs="Times New Roman"/>
+          <w:sz w:val="24"/>
+          <w:szCs w:val="24"/>
+        </w:rPr>
+        <w:t>præsentation af kunstnerdata. Funktionaliteten skal være pålidelig og intuitiv.</w:t>
+      </w:r>
+    </w:p>
+    <w:p>
+      <w:pPr>
+        <w:rPr>
+          <w:rFonts w:ascii="Times New Roman" w:hAnsi="Times New Roman" w:cs="Times New Roman"/>
+          <w:sz w:val="24"/>
+          <w:szCs w:val="24"/>
+        </w:rPr>
+      </w:pPr>
+    </w:p>
+    <w:p>
+      <w:pPr>
+        <w:rPr>
+          <w:rFonts w:ascii="Times New Roman" w:hAnsi="Times New Roman" w:cs="Times New Roman"/>
+          <w:sz w:val="24"/>
+          <w:szCs w:val="24"/>
+        </w:rPr>
+      </w:pPr>
+      <w:proofErr w:type="spellStart"/>
+      <w:r>
+        <w:rPr>
+          <w:rFonts w:ascii="Times New Roman" w:hAnsi="Times New Roman" w:cs="Times New Roman"/>
+          <w:b/>
+          <w:bCs/>
+          <w:sz w:val="28"/>
+          <w:szCs w:val="28"/>
+        </w:rPr>
+        <w:t>Usability</w:t>
+      </w:r>
+      <w:proofErr w:type="spellEnd"/>
+      <w:r>
+        <w:rPr>
+          <w:rFonts w:ascii="Times New Roman" w:hAnsi="Times New Roman" w:cs="Times New Roman"/>
+          <w:b/>
+          <w:bCs/>
+          <w:sz w:val="28"/>
+          <w:szCs w:val="28"/>
+        </w:rPr>
+        <w:t xml:space="preserve">: </w:t>
+      </w:r>
+      <w:r>
+        <w:rPr>
+          <w:rFonts w:ascii="Times New Roman" w:hAnsi="Times New Roman" w:cs="Times New Roman"/>
+          <w:sz w:val="24"/>
+          <w:szCs w:val="24"/>
+        </w:rPr>
+        <w:t xml:space="preserve">Brugergrænsefladen skal være brugervenlig og nem at navigere. Alle CRUD-operationer skal være let tilgængelige, og </w:t>
+      </w:r>
+      <w:r>
+        <w:rPr>
+          <w:rFonts w:ascii="Times New Roman" w:hAnsi="Times New Roman" w:cs="Times New Roman"/>
+          <w:sz w:val="24"/>
+          <w:szCs w:val="24"/>
+        </w:rPr>
+        <w:t>filtrerings-/sorteringsfunktionerne</w:t>
+      </w:r>
+      <w:r>
+        <w:rPr>
+          <w:rFonts w:ascii="Times New Roman" w:hAnsi="Times New Roman" w:cs="Times New Roman"/>
+          <w:sz w:val="24"/>
+          <w:szCs w:val="24"/>
+        </w:rPr>
+        <w:t xml:space="preserve"> skal være intuitive.</w:t>
+      </w:r>
+    </w:p>
+    <w:p>
+      <w:pPr>
+        <w:rPr>
+          <w:rFonts w:ascii="Times New Roman" w:hAnsi="Times New Roman" w:cs="Times New Roman"/>
+          <w:sz w:val="24"/>
+          <w:szCs w:val="24"/>
+        </w:rPr>
+      </w:pPr>
+    </w:p>
+    <w:p>
+      <w:pPr>
+        <w:rPr>
+          <w:rFonts w:ascii="Times New Roman" w:hAnsi="Times New Roman" w:cs="Times New Roman"/>
+          <w:sz w:val="24"/>
+          <w:szCs w:val="24"/>
+        </w:rPr>
+      </w:pPr>
+      <w:proofErr w:type="spellStart"/>
+      <w:r>
+        <w:rPr>
+          <w:rFonts w:ascii="Times New Roman" w:hAnsi="Times New Roman" w:cs="Times New Roman"/>
+          <w:b/>
+          <w:bCs/>
+          <w:sz w:val="28"/>
+          <w:szCs w:val="28"/>
+        </w:rPr>
+        <w:t>Reliability</w:t>
+      </w:r>
+      <w:proofErr w:type="spellEnd"/>
+      <w:r>
+        <w:rPr>
+          <w:rFonts w:ascii="Times New Roman" w:hAnsi="Times New Roman" w:cs="Times New Roman"/>
+          <w:b/>
+          <w:bCs/>
+          <w:sz w:val="28"/>
+          <w:szCs w:val="28"/>
+        </w:rPr>
+        <w:t xml:space="preserve">: </w:t>
+      </w:r>
+      <w:r>
+        <w:rPr>
+          <w:rFonts w:ascii="Times New Roman" w:hAnsi="Times New Roman" w:cs="Times New Roman"/>
+          <w:sz w:val="24"/>
+          <w:szCs w:val="24"/>
+        </w:rPr>
+        <w:t>Applikationen skal være stabil og pålidelig. Dataintegritet og korrekt håndtering af</w:t>
+      </w:r>
+      <w:r>
+        <w:rPr>
+          <w:rFonts w:ascii="Times New Roman" w:hAnsi="Times New Roman" w:cs="Times New Roman"/>
+          <w:sz w:val="24"/>
+          <w:szCs w:val="24"/>
+        </w:rPr>
+        <w:t xml:space="preserve"> </w:t>
+      </w:r>
+      <w:r>
+        <w:rPr>
+          <w:rFonts w:ascii="Times New Roman" w:hAnsi="Times New Roman" w:cs="Times New Roman"/>
+          <w:sz w:val="24"/>
+          <w:szCs w:val="24"/>
+        </w:rPr>
+        <w:t>CRUD-operationer er afgørende.</w:t>
+      </w:r>
+    </w:p>
+    <w:p>
+      <w:pPr>
+        <w:rPr>
+          <w:rFonts w:ascii="Times New Roman" w:hAnsi="Times New Roman" w:cs="Times New Roman"/>
+          <w:sz w:val="24"/>
+          <w:szCs w:val="24"/>
+        </w:rPr>
+      </w:pPr>
+    </w:p>
+    <w:p>
+      <w:pPr>
+        <w:rPr>
+          <w:rFonts w:ascii="Times New Roman" w:hAnsi="Times New Roman" w:cs="Times New Roman"/>
+          <w:sz w:val="24"/>
+          <w:szCs w:val="24"/>
+        </w:rPr>
+      </w:pPr>
+      <w:r>
+        <w:rPr>
+          <w:rFonts w:ascii="Times New Roman" w:hAnsi="Times New Roman" w:cs="Times New Roman"/>
+          <w:b/>
+          <w:bCs/>
+          <w:sz w:val="28"/>
+          <w:szCs w:val="28"/>
+        </w:rPr>
+        <w:t xml:space="preserve">Performance: </w:t>
+      </w:r>
+      <w:r>
+        <w:rPr>
+          <w:rFonts w:ascii="Times New Roman" w:hAnsi="Times New Roman" w:cs="Times New Roman"/>
+          <w:sz w:val="24"/>
+          <w:szCs w:val="24"/>
+        </w:rPr>
+        <w:t>Applikationen skal have en acceptabel ydeevne, herunder hurtig datahentning og</w:t>
+      </w:r>
+      <w:r>
+        <w:rPr>
+          <w:rFonts w:ascii="Times New Roman" w:hAnsi="Times New Roman" w:cs="Times New Roman"/>
+          <w:sz w:val="24"/>
+          <w:szCs w:val="24"/>
+        </w:rPr>
+        <w:t xml:space="preserve"> </w:t>
+      </w:r>
+      <w:proofErr w:type="spellStart"/>
+      <w:r>
+        <w:rPr>
+          <w:rFonts w:ascii="Times New Roman" w:hAnsi="Times New Roman" w:cs="Times New Roman"/>
+          <w:sz w:val="24"/>
+          <w:szCs w:val="24"/>
+        </w:rPr>
+        <w:t>responsivitet</w:t>
+      </w:r>
+      <w:proofErr w:type="spellEnd"/>
+      <w:r>
+        <w:rPr>
+          <w:rFonts w:ascii="Times New Roman" w:hAnsi="Times New Roman" w:cs="Times New Roman"/>
+          <w:sz w:val="24"/>
+          <w:szCs w:val="24"/>
+        </w:rPr>
+        <w:t xml:space="preserve"> i Brugergrænsefladen.</w:t>
+      </w:r>
+    </w:p>
+    <w:p>
+      <w:pPr>
+        <w:rPr>
+          <w:rFonts w:ascii="Times New Roman" w:hAnsi="Times New Roman" w:cs="Times New Roman"/>
+          <w:sz w:val="24"/>
+          <w:szCs w:val="24"/>
+        </w:rPr>
+      </w:pPr>
+    </w:p>
+    <w:p>
+      <w:pPr>
+        <w:rPr>
+          <w:rFonts w:ascii="Times New Roman" w:hAnsi="Times New Roman" w:cs="Times New Roman"/>
+          <w:sz w:val="24"/>
+          <w:szCs w:val="24"/>
+        </w:rPr>
+      </w:pPr>
+      <w:proofErr w:type="spellStart"/>
+      <w:r>
+        <w:rPr>
+          <w:rFonts w:ascii="Times New Roman" w:hAnsi="Times New Roman" w:cs="Times New Roman"/>
+          <w:b/>
+          <w:bCs/>
+          <w:sz w:val="28"/>
+          <w:szCs w:val="28"/>
+        </w:rPr>
+        <w:t>Supportability</w:t>
+      </w:r>
+      <w:proofErr w:type="spellEnd"/>
+      <w:r>
+        <w:rPr>
+          <w:rFonts w:ascii="Times New Roman" w:hAnsi="Times New Roman" w:cs="Times New Roman"/>
+          <w:b/>
+          <w:bCs/>
+          <w:sz w:val="28"/>
+          <w:szCs w:val="28"/>
+        </w:rPr>
+        <w:t xml:space="preserve">: </w:t>
+      </w:r>
+      <w:r>
+        <w:rPr>
+          <w:rFonts w:ascii="Times New Roman" w:hAnsi="Times New Roman" w:cs="Times New Roman"/>
+          <w:sz w:val="24"/>
+          <w:szCs w:val="24"/>
+        </w:rPr>
+        <w:t>Koden skal være velstruktureret og veldokumenteret, så det er nemt for fremtidige udviklere af vedligeholde og udvide applikationen.</w:t>
+      </w:r>
+    </w:p>
+    <w:p>
+      <w:pPr>
+        <w:rPr>
+          <w:rFonts w:ascii="Times New Roman" w:hAnsi="Times New Roman" w:cs="Times New Roman"/>
+          <w:sz w:val="24"/>
+          <w:szCs w:val="24"/>
+        </w:rPr>
+      </w:pPr>
+    </w:p>
+    <w:p>
+      <w:pPr>
+        <w:rPr>
+          <w:rFonts w:ascii="Times New Roman" w:hAnsi="Times New Roman" w:cs="Times New Roman"/>
+          <w:b/>
+          <w:bCs/>
+          <w:sz w:val="28"/>
+          <w:szCs w:val="28"/>
+        </w:rPr>
+      </w:pPr>
+      <w:r>
+        <w:rPr>
+          <w:rFonts w:ascii="Times New Roman" w:hAnsi="Times New Roman" w:cs="Times New Roman"/>
+          <w:b/>
+          <w:bCs/>
+          <w:sz w:val="28"/>
+          <w:szCs w:val="28"/>
+        </w:rPr>
+        <w:t>+:</w:t>
+      </w:r>
+    </w:p>
     <w:sectPr>
+      <w:headerReference w:type="default" r:id="rId6"/>
+      <w:footerReference w:type="default" r:id="rId7"/>
       <w:pgSz w:w="11906" w:h="16838"/>
       <w:pgMar w:top="1701" w:right="1134" w:bottom="1701" w:left="1134" w:header="708" w:footer="708" w:gutter="0"/>
       <w:cols w:space="708"/>
@@ -11,6 +351,236 @@
     </w:sectPr>
   </w:body>
 </w:document>
+</file>
+
+<file path=word/endnotes.xml><?xml version="1.0" encoding="utf-8"?>
+<w:endnotes xmlns:wpc="http://schemas.microsoft.com/office/word/2010/wordprocessingCanvas" xmlns:cx="http://schemas.microsoft.com/office/drawing/2014/chartex" xmlns:cx1="http://schemas.microsoft.com/office/drawing/2015/9/8/chartex" xmlns:cx2="http://schemas.microsoft.com/office/drawing/2015/10/21/chartex" xmlns:cx3="http://schemas.microsoft.com/office/drawing/2016/5/9/chartex" xmlns:cx4="http://schemas.microsoft.com/office/drawing/2016/5/10/chartex" xmlns:cx5="http://schemas.microsoft.com/office/drawing/2016/5/11/chartex" xmlns:cx6="http://schemas.microsoft.com/office/drawing/2016/5/12/chartex" xmlns:cx7="http://schemas.microsoft.com/office/drawing/2016/5/13/chartex" xmlns:cx8="http://schemas.microsoft.com/office/drawing/2016/5/14/chartex" xmlns:mc="http://schemas.openxmlformats.org/markup-compatibility/2006" xmlns:aink="http://schemas.microsoft.com/office/drawing/2016/ink" xmlns:am3d="http://schemas.microsoft.com/office/drawing/2017/model3d" xmlns:o="urn:schemas-microsoft-com:office:office" xmlns:oel="http://schemas.microsoft.com/office/2019/extlst" xmlns:r="http://schemas.openxmlformats.org/officeDocument/2006/relationships" xmlns:m="http://schemas.openxmlformats.org/officeDocument/2006/math" xmlns:v="urn:schemas-microsoft-com:vml" xmlns:wp14="http://schemas.microsoft.com/office/word/2010/wordprocessingDrawing" xmlns:wp="http://schemas.openxmlformats.org/drawingml/2006/wordprocessingDrawing" xmlns:w10="urn:schemas-microsoft-com:office:word" xmlns:w="http://schemas.openxmlformats.org/wordprocessingml/2006/main" xmlns:w14="http://schemas.microsoft.com/office/word/2010/wordml" xmlns:w15="http://schemas.microsoft.com/office/word/2012/wordml" xmlns:w16cex="http://schemas.microsoft.com/office/word/2018/wordml/cex" xmlns:w16cid="http://schemas.microsoft.com/office/word/2016/wordml/cid" xmlns:w16="http://schemas.microsoft.com/office/word/2018/wordml" xmlns:w16sdtdh="http://schemas.microsoft.com/office/word/2020/wordml/sdtdatahash" xmlns:w16se="http://schemas.microsoft.com/office/word/2015/wordml/symex" xmlns:wpg="http://schemas.microsoft.com/office/word/2010/wordprocessingGroup" xmlns:wpi="http://schemas.microsoft.com/office/word/2010/wordprocessingInk" xmlns:wne="http://schemas.microsoft.com/office/word/2006/wordml" xmlns:wps="http://schemas.microsoft.com/office/word/2010/wordprocessingShape" mc:Ignorable="w14 w15 w16se w16cid w16 w16cex w16sdtdh wp14">
+  <w:endnote w:type="separator" w:id="-1">
+    <w:p>
+      <w:pPr>
+        <w:spacing w:after="0" w:line="240" w:lineRule="auto"/>
+      </w:pPr>
+      <w:r>
+        <w:separator/>
+      </w:r>
+    </w:p>
+  </w:endnote>
+  <w:endnote w:type="continuationSeparator" w:id="0">
+    <w:p>
+      <w:pPr>
+        <w:spacing w:after="0" w:line="240" w:lineRule="auto"/>
+      </w:pPr>
+      <w:r>
+        <w:continuationSeparator/>
+      </w:r>
+    </w:p>
+  </w:endnote>
+</w:endnotes>
+</file>
+
+<file path=word/footer1.xml><?xml version="1.0" encoding="utf-8"?>
+<w:ftr xmlns:wpc="http://schemas.microsoft.com/office/word/2010/wordprocessingCanvas" xmlns:cx="http://schemas.microsoft.com/office/drawing/2014/chartex" xmlns:cx1="http://schemas.microsoft.com/office/drawing/2015/9/8/chartex" xmlns:cx2="http://schemas.microsoft.com/office/drawing/2015/10/21/chartex" xmlns:cx3="http://schemas.microsoft.com/office/drawing/2016/5/9/chartex" xmlns:cx4="http://schemas.microsoft.com/office/drawing/2016/5/10/chartex" xmlns:cx5="http://schemas.microsoft.com/office/drawing/2016/5/11/chartex" xmlns:cx6="http://schemas.microsoft.com/office/drawing/2016/5/12/chartex" xmlns:cx7="http://schemas.microsoft.com/office/drawing/2016/5/13/chartex" xmlns:cx8="http://schemas.microsoft.com/office/drawing/2016/5/14/chartex" xmlns:mc="http://schemas.openxmlformats.org/markup-compatibility/2006" xmlns:aink="http://schemas.microsoft.com/office/drawing/2016/ink" xmlns:am3d="http://schemas.microsoft.com/office/drawing/2017/model3d" xmlns:o="urn:schemas-microsoft-com:office:office" xmlns:oel="http://schemas.microsoft.com/office/2019/extlst" xmlns:r="http://schemas.openxmlformats.org/officeDocument/2006/relationships" xmlns:m="http://schemas.openxmlformats.org/officeDocument/2006/math" xmlns:v="urn:schemas-microsoft-com:vml" xmlns:wp14="http://schemas.microsoft.com/office/word/2010/wordprocessingDrawing" xmlns:wp="http://schemas.openxmlformats.org/drawingml/2006/wordprocessingDrawing" xmlns:w10="urn:schemas-microsoft-com:office:word" xmlns:w="http://schemas.openxmlformats.org/wordprocessingml/2006/main" xmlns:w14="http://schemas.microsoft.com/office/word/2010/wordml" xmlns:w15="http://schemas.microsoft.com/office/word/2012/wordml" xmlns:w16cex="http://schemas.microsoft.com/office/word/2018/wordml/cex" xmlns:w16cid="http://schemas.microsoft.com/office/word/2016/wordml/cid" xmlns:w16="http://schemas.microsoft.com/office/word/2018/wordml" xmlns:w16sdtdh="http://schemas.microsoft.com/office/word/2020/wordml/sdtdatahash" xmlns:w16se="http://schemas.microsoft.com/office/word/2015/wordml/symex" xmlns:wpg="http://schemas.microsoft.com/office/word/2010/wordprocessingGroup" xmlns:wpi="http://schemas.microsoft.com/office/word/2010/wordprocessingInk" xmlns:wne="http://schemas.microsoft.com/office/word/2006/wordml" xmlns:wps="http://schemas.microsoft.com/office/word/2010/wordprocessingShape" mc:Ignorable="w14 w15 w16se w16cid w16 w16cex w16sdtdh wp14">
+  <w:sdt>
+    <w:sdtPr>
+      <w:id w:val="1110785877"/>
+      <w:docPartObj>
+        <w:docPartGallery w:val="Page Numbers (Bottom of Page)"/>
+        <w:docPartUnique/>
+      </w:docPartObj>
+    </w:sdtPr>
+    <w:sdtContent>
+      <w:sdt>
+        <w:sdtPr>
+          <w:id w:val="-1769616900"/>
+          <w:docPartObj>
+            <w:docPartGallery w:val="Page Numbers (Top of Page)"/>
+            <w:docPartUnique/>
+          </w:docPartObj>
+        </w:sdtPr>
+        <w:sdtContent>
+          <w:p>
+            <w:pPr>
+              <w:pStyle w:val="Sidefod"/>
+              <w:jc w:val="right"/>
+            </w:pPr>
+            <w:r>
+              <w:t xml:space="preserve">Side </w:t>
+            </w:r>
+            <w:r>
+              <w:rPr>
+                <w:b/>
+                <w:bCs/>
+                <w:sz w:val="24"/>
+                <w:szCs w:val="24"/>
+              </w:rPr>
+              <w:fldChar w:fldCharType="begin"/>
+            </w:r>
+            <w:r>
+              <w:rPr>
+                <w:b/>
+                <w:bCs/>
+              </w:rPr>
+              <w:instrText>PAGE</w:instrText>
+            </w:r>
+            <w:r>
+              <w:rPr>
+                <w:b/>
+                <w:bCs/>
+                <w:sz w:val="24"/>
+                <w:szCs w:val="24"/>
+              </w:rPr>
+              <w:fldChar w:fldCharType="separate"/>
+            </w:r>
+            <w:r>
+              <w:rPr>
+                <w:b/>
+                <w:bCs/>
+              </w:rPr>
+              <w:t>2</w:t>
+            </w:r>
+            <w:r>
+              <w:rPr>
+                <w:b/>
+                <w:bCs/>
+                <w:sz w:val="24"/>
+                <w:szCs w:val="24"/>
+              </w:rPr>
+              <w:fldChar w:fldCharType="end"/>
+            </w:r>
+            <w:r>
+              <w:t xml:space="preserve"> af </w:t>
+            </w:r>
+            <w:r>
+              <w:rPr>
+                <w:b/>
+                <w:bCs/>
+                <w:sz w:val="24"/>
+                <w:szCs w:val="24"/>
+              </w:rPr>
+              <w:fldChar w:fldCharType="begin"/>
+            </w:r>
+            <w:r>
+              <w:rPr>
+                <w:b/>
+                <w:bCs/>
+              </w:rPr>
+              <w:instrText>NUMPAGES</w:instrText>
+            </w:r>
+            <w:r>
+              <w:rPr>
+                <w:b/>
+                <w:bCs/>
+                <w:sz w:val="24"/>
+                <w:szCs w:val="24"/>
+              </w:rPr>
+              <w:fldChar w:fldCharType="separate"/>
+            </w:r>
+            <w:r>
+              <w:rPr>
+                <w:b/>
+                <w:bCs/>
+              </w:rPr>
+              <w:t>2</w:t>
+            </w:r>
+            <w:r>
+              <w:rPr>
+                <w:b/>
+                <w:bCs/>
+                <w:sz w:val="24"/>
+                <w:szCs w:val="24"/>
+              </w:rPr>
+              <w:fldChar w:fldCharType="end"/>
+            </w:r>
+          </w:p>
+        </w:sdtContent>
+      </w:sdt>
+    </w:sdtContent>
+  </w:sdt>
+  <w:p>
+    <w:pPr>
+      <w:pStyle w:val="Sidefod"/>
+    </w:pPr>
+  </w:p>
+</w:ftr>
+</file>
+
+<file path=word/footnotes.xml><?xml version="1.0" encoding="utf-8"?>
+<w:footnotes xmlns:wpc="http://schemas.microsoft.com/office/word/2010/wordprocessingCanvas" xmlns:cx="http://schemas.microsoft.com/office/drawing/2014/chartex" xmlns:cx1="http://schemas.microsoft.com/office/drawing/2015/9/8/chartex" xmlns:cx2="http://schemas.microsoft.com/office/drawing/2015/10/21/chartex" xmlns:cx3="http://schemas.microsoft.com/office/drawing/2016/5/9/chartex" xmlns:cx4="http://schemas.microsoft.com/office/drawing/2016/5/10/chartex" xmlns:cx5="http://schemas.microsoft.com/office/drawing/2016/5/11/chartex" xmlns:cx6="http://schemas.microsoft.com/office/drawing/2016/5/12/chartex" xmlns:cx7="http://schemas.microsoft.com/office/drawing/2016/5/13/chartex" xmlns:cx8="http://schemas.microsoft.com/office/drawing/2016/5/14/chartex" xmlns:mc="http://schemas.openxmlformats.org/markup-compatibility/2006" xmlns:aink="http://schemas.microsoft.com/office/drawing/2016/ink" xmlns:am3d="http://schemas.microsoft.com/office/drawing/2017/model3d" xmlns:o="urn:schemas-microsoft-com:office:office" xmlns:oel="http://schemas.microsoft.com/office/2019/extlst" xmlns:r="http://schemas.openxmlformats.org/officeDocument/2006/relationships" xmlns:m="http://schemas.openxmlformats.org/officeDocument/2006/math" xmlns:v="urn:schemas-microsoft-com:vml" xmlns:wp14="http://schemas.microsoft.com/office/word/2010/wordprocessingDrawing" xmlns:wp="http://schemas.openxmlformats.org/drawingml/2006/wordprocessingDrawing" xmlns:w10="urn:schemas-microsoft-com:office:word" xmlns:w="http://schemas.openxmlformats.org/wordprocessingml/2006/main" xmlns:w14="http://schemas.microsoft.com/office/word/2010/wordml" xmlns:w15="http://schemas.microsoft.com/office/word/2012/wordml" xmlns:w16cex="http://schemas.microsoft.com/office/word/2018/wordml/cex" xmlns:w16cid="http://schemas.microsoft.com/office/word/2016/wordml/cid" xmlns:w16="http://schemas.microsoft.com/office/word/2018/wordml" xmlns:w16sdtdh="http://schemas.microsoft.com/office/word/2020/wordml/sdtdatahash" xmlns:w16se="http://schemas.microsoft.com/office/word/2015/wordml/symex" xmlns:wpg="http://schemas.microsoft.com/office/word/2010/wordprocessingGroup" xmlns:wpi="http://schemas.microsoft.com/office/word/2010/wordprocessingInk" xmlns:wne="http://schemas.microsoft.com/office/word/2006/wordml" xmlns:wps="http://schemas.microsoft.com/office/word/2010/wordprocessingShape" mc:Ignorable="w14 w15 w16se w16cid w16 w16cex w16sdtdh wp14">
+  <w:footnote w:type="separator" w:id="-1">
+    <w:p>
+      <w:pPr>
+        <w:spacing w:after="0" w:line="240" w:lineRule="auto"/>
+      </w:pPr>
+      <w:r>
+        <w:separator/>
+      </w:r>
+    </w:p>
+  </w:footnote>
+  <w:footnote w:type="continuationSeparator" w:id="0">
+    <w:p>
+      <w:pPr>
+        <w:spacing w:after="0" w:line="240" w:lineRule="auto"/>
+      </w:pPr>
+      <w:r>
+        <w:continuationSeparator/>
+      </w:r>
+    </w:p>
+  </w:footnote>
+</w:footnotes>
+</file>
+
+<file path=word/header1.xml><?xml version="1.0" encoding="utf-8"?>
+<w:hdr xmlns:wpc="http://schemas.microsoft.com/office/word/2010/wordprocessingCanvas" xmlns:cx="http://schemas.microsoft.com/office/drawing/2014/chartex" xmlns:cx1="http://schemas.microsoft.com/office/drawing/2015/9/8/chartex" xmlns:cx2="http://schemas.microsoft.com/office/drawing/2015/10/21/chartex" xmlns:cx3="http://schemas.microsoft.com/office/drawing/2016/5/9/chartex" xmlns:cx4="http://schemas.microsoft.com/office/drawing/2016/5/10/chartex" xmlns:cx5="http://schemas.microsoft.com/office/drawing/2016/5/11/chartex" xmlns:cx6="http://schemas.microsoft.com/office/drawing/2016/5/12/chartex" xmlns:cx7="http://schemas.microsoft.com/office/drawing/2016/5/13/chartex" xmlns:cx8="http://schemas.microsoft.com/office/drawing/2016/5/14/chartex" xmlns:mc="http://schemas.openxmlformats.org/markup-compatibility/2006" xmlns:aink="http://schemas.microsoft.com/office/drawing/2016/ink" xmlns:am3d="http://schemas.microsoft.com/office/drawing/2017/model3d" xmlns:o="urn:schemas-microsoft-com:office:office" xmlns:oel="http://schemas.microsoft.com/office/2019/extlst" xmlns:r="http://schemas.openxmlformats.org/officeDocument/2006/relationships" xmlns:m="http://schemas.openxmlformats.org/officeDocument/2006/math" xmlns:v="urn:schemas-microsoft-com:vml" xmlns:wp14="http://schemas.microsoft.com/office/word/2010/wordprocessingDrawing" xmlns:wp="http://schemas.openxmlformats.org/drawingml/2006/wordprocessingDrawing" xmlns:w10="urn:schemas-microsoft-com:office:word" xmlns:w="http://schemas.openxmlformats.org/wordprocessingml/2006/main" xmlns:w14="http://schemas.microsoft.com/office/word/2010/wordml" xmlns:w15="http://schemas.microsoft.com/office/word/2012/wordml" xmlns:w16cex="http://schemas.microsoft.com/office/word/2018/wordml/cex" xmlns:w16cid="http://schemas.microsoft.com/office/word/2016/wordml/cid" xmlns:w16="http://schemas.microsoft.com/office/word/2018/wordml" xmlns:w16sdtdh="http://schemas.microsoft.com/office/word/2020/wordml/sdtdatahash" xmlns:w16se="http://schemas.microsoft.com/office/word/2015/wordml/symex" xmlns:wpg="http://schemas.microsoft.com/office/word/2010/wordprocessingGroup" xmlns:wpi="http://schemas.microsoft.com/office/word/2010/wordprocessingInk" xmlns:wne="http://schemas.microsoft.com/office/word/2006/wordml" xmlns:wps="http://schemas.microsoft.com/office/word/2010/wordprocessingShape" mc:Ignorable="w14 w15 w16se w16cid w16 w16cex w16sdtdh wp14">
+  <w:p>
+    <w:pPr>
+      <w:pStyle w:val="Sidehoved"/>
+      <w:rPr>
+        <w:rFonts w:ascii="Times New Roman" w:hAnsi="Times New Roman" w:cs="Times New Roman"/>
+        <w:sz w:val="24"/>
+        <w:szCs w:val="24"/>
+      </w:rPr>
+    </w:pPr>
+    <w:r>
+      <w:tab/>
+    </w:r>
+    <w:r>
+      <w:rPr>
+        <w:rFonts w:ascii="Times New Roman" w:hAnsi="Times New Roman" w:cs="Times New Roman"/>
+        <w:sz w:val="24"/>
+        <w:szCs w:val="24"/>
+      </w:rPr>
+      <w:t>Markus Ingerslev Olsen</w:t>
+    </w:r>
+    <w:r>
+      <w:rPr>
+        <w:rFonts w:ascii="Times New Roman" w:hAnsi="Times New Roman" w:cs="Times New Roman"/>
+        <w:sz w:val="24"/>
+        <w:szCs w:val="24"/>
+      </w:rPr>
+      <w:tab/>
+      <w:t>1. september 2023</w:t>
+    </w:r>
+  </w:p>
+  <w:p>
+    <w:pPr>
+      <w:pStyle w:val="Sidehoved"/>
+      <w:rPr>
+        <w:rFonts w:ascii="Times New Roman" w:hAnsi="Times New Roman" w:cs="Times New Roman"/>
+        <w:sz w:val="24"/>
+        <w:szCs w:val="24"/>
+      </w:rPr>
+    </w:pPr>
+    <w:r>
+      <w:rPr>
+        <w:rFonts w:ascii="Times New Roman" w:hAnsi="Times New Roman" w:cs="Times New Roman"/>
+        <w:sz w:val="24"/>
+        <w:szCs w:val="24"/>
+      </w:rPr>
+      <w:tab/>
+      <w:t>Systemudvikling: FURPS+</w:t>
+    </w:r>
+  </w:p>
+</w:hdr>
 </file>
 
 <file path=word/styles.xml><?xml version="1.0" encoding="utf-8"?>
@@ -441,6 +1011,50 @@
     <w:semiHidden/>
     <w:unhideWhenUsed/>
   </w:style>
+  <w:style w:type="paragraph" w:styleId="Sidehoved">
+    <w:name w:val="header"/>
+    <w:basedOn w:val="Normal"/>
+    <w:link w:val="SidehovedTegn"/>
+    <w:uiPriority w:val="99"/>
+    <w:unhideWhenUsed/>
+    <w:rsid w:val="004B71AF"/>
+    <w:pPr>
+      <w:tabs>
+        <w:tab w:val="center" w:pos="4819"/>
+        <w:tab w:val="right" w:pos="9638"/>
+      </w:tabs>
+      <w:spacing w:after="0" w:line="240" w:lineRule="auto"/>
+    </w:pPr>
+  </w:style>
+  <w:style w:type="character" w:customStyle="1" w:styleId="SidehovedTegn">
+    <w:name w:val="Sidehoved Tegn"/>
+    <w:basedOn w:val="Standardskrifttypeiafsnit"/>
+    <w:link w:val="Sidehoved"/>
+    <w:uiPriority w:val="99"/>
+    <w:rsid w:val="004B71AF"/>
+  </w:style>
+  <w:style w:type="paragraph" w:styleId="Sidefod">
+    <w:name w:val="footer"/>
+    <w:basedOn w:val="Normal"/>
+    <w:link w:val="SidefodTegn"/>
+    <w:uiPriority w:val="99"/>
+    <w:unhideWhenUsed/>
+    <w:rsid w:val="004B71AF"/>
+    <w:pPr>
+      <w:tabs>
+        <w:tab w:val="center" w:pos="4819"/>
+        <w:tab w:val="right" w:pos="9638"/>
+      </w:tabs>
+      <w:spacing w:after="0" w:line="240" w:lineRule="auto"/>
+    </w:pPr>
+  </w:style>
+  <w:style w:type="character" w:customStyle="1" w:styleId="SidefodTegn">
+    <w:name w:val="Sidefod Tegn"/>
+    <w:basedOn w:val="Standardskrifttypeiafsnit"/>
+    <w:link w:val="Sidefod"/>
+    <w:uiPriority w:val="99"/>
+    <w:rsid w:val="004B71AF"/>
+  </w:style>
 </w:styles>
 </file>
 

</xml_diff>